<commit_message>
Varun - Report Completed
</commit_message>
<xml_diff>
--- a/Documentation/Status/Weekly/Week 9/Week 9 - Status Report.docx
+++ b/Documentation/Status/Weekly/Week 9/Week 9 - Status Report.docx
@@ -1,6 +1,6 @@
 
 <file path=word/document.xml><?xml version="1.0" encoding="utf-8"?>
-<w:document xmlns:wpc="http://schemas.microsoft.com/office/word/2010/wordprocessingCanvas" xmlns:mo="http://schemas.microsoft.com/office/mac/office/2008/main" xmlns:mc="http://schemas.openxmlformats.org/markup-compatibility/2006" xmlns:mv="urn:schemas-microsoft-com:mac:vml" xmlns:o="urn:schemas-microsoft-com:office:office" xmlns:r="http://schemas.openxmlformats.org/officeDocument/2006/relationships" xmlns:m="http://schemas.openxmlformats.org/officeDocument/2006/math" xmlns:v="urn:schemas-microsoft-com:vml" xmlns:wp14="http://schemas.microsoft.com/office/word/2010/wordprocessingDrawing" xmlns:wp="http://schemas.openxmlformats.org/drawingml/2006/wordprocessingDrawing" xmlns:w10="urn:schemas-microsoft-com:office:word" xmlns:w="http://schemas.openxmlformats.org/wordprocessingml/2006/main" xmlns:w14="http://schemas.microsoft.com/office/word/2010/wordml" xmlns:w15="http://schemas.microsoft.com/office/word/2012/wordml" xmlns:wpg="http://schemas.microsoft.com/office/word/2010/wordprocessingGroup" xmlns:wpi="http://schemas.microsoft.com/office/word/2010/wordprocessingInk" xmlns:wne="http://schemas.microsoft.com/office/word/2006/wordml" xmlns:wps="http://schemas.microsoft.com/office/word/2010/wordprocessingShape" mc:Ignorable="w14 w15 wp14">
+<w:document xmlns:wpc="http://schemas.microsoft.com/office/word/2010/wordprocessingCanvas" xmlns:mc="http://schemas.openxmlformats.org/markup-compatibility/2006" xmlns:o="urn:schemas-microsoft-com:office:office" xmlns:r="http://schemas.openxmlformats.org/officeDocument/2006/relationships" xmlns:m="http://schemas.openxmlformats.org/officeDocument/2006/math" xmlns:v="urn:schemas-microsoft-com:vml" xmlns:wp14="http://schemas.microsoft.com/office/word/2010/wordprocessingDrawing" xmlns:wp="http://schemas.openxmlformats.org/drawingml/2006/wordprocessingDrawing" xmlns:w10="urn:schemas-microsoft-com:office:word" xmlns:w="http://schemas.openxmlformats.org/wordprocessingml/2006/main" xmlns:w14="http://schemas.microsoft.com/office/word/2010/wordml" xmlns:w15="http://schemas.microsoft.com/office/word/2012/wordml" xmlns:wpg="http://schemas.microsoft.com/office/word/2010/wordprocessingGroup" xmlns:wpi="http://schemas.microsoft.com/office/word/2010/wordprocessingInk" xmlns:wne="http://schemas.microsoft.com/office/word/2006/wordml" xmlns:wps="http://schemas.microsoft.com/office/word/2010/wordprocessingShape" mc:Ignorable="w14 w15 wp14">
   <w:body>
     <w:p>
       <w:pPr>
@@ -748,8 +748,6 @@
               </w:rPr>
               <w:t xml:space="preserve"> Table</w:t>
             </w:r>
-            <w:bookmarkStart w:id="0" w:name="_GoBack"/>
-            <w:bookmarkEnd w:id="0"/>
           </w:p>
         </w:tc>
         <w:tc>
@@ -1376,6 +1374,24 @@
         </w:rPr>
         <w:t xml:space="preserve"> - </w:t>
       </w:r>
+      <w:r>
+        <w:rPr>
+          <w:rFonts w:ascii="Times New Roman" w:eastAsia="Times New Roman" w:hAnsi="Times New Roman" w:cs="Times New Roman"/>
+          <w:sz w:val="27"/>
+          <w:szCs w:val="27"/>
+          <w:lang w:eastAsia="en-IN"/>
+        </w:rPr>
+        <w:t>Varun</w:t>
+      </w:r>
+      <w:r>
+        <w:rPr>
+          <w:rFonts w:ascii="Times New Roman" w:eastAsia="Times New Roman" w:hAnsi="Times New Roman" w:cs="Times New Roman"/>
+          <w:sz w:val="27"/>
+          <w:szCs w:val="27"/>
+          <w:lang w:eastAsia="en-IN"/>
+        </w:rPr>
+        <w:tab/>
+      </w:r>
     </w:p>
     <w:p>
       <w:pPr>
@@ -1411,6 +1427,15 @@
         </w:rPr>
         <w:t xml:space="preserve"> -</w:t>
       </w:r>
+      <w:r>
+        <w:rPr>
+          <w:rFonts w:ascii="Times New Roman" w:eastAsia="Times New Roman" w:hAnsi="Times New Roman" w:cs="Times New Roman"/>
+          <w:sz w:val="27"/>
+          <w:szCs w:val="27"/>
+          <w:lang w:eastAsia="en-IN"/>
+        </w:rPr>
+        <w:t xml:space="preserve"> Varun</w:t>
+      </w:r>
     </w:p>
     <w:p>
       <w:pPr>
@@ -1437,6 +1462,15 @@
         </w:rPr>
         <w:t>User Management tab</w:t>
       </w:r>
+      <w:r>
+        <w:rPr>
+          <w:rFonts w:ascii="Times New Roman" w:eastAsia="Times New Roman" w:hAnsi="Times New Roman" w:cs="Times New Roman"/>
+          <w:sz w:val="27"/>
+          <w:szCs w:val="27"/>
+          <w:lang w:eastAsia="en-IN"/>
+        </w:rPr>
+        <w:t xml:space="preserve"> - Varun</w:t>
+      </w:r>
     </w:p>
     <w:p>
       <w:pPr>
@@ -1786,7 +1820,25 @@
           <w:szCs w:val="27"/>
           <w:lang w:eastAsia="en-IN"/>
         </w:rPr>
-        <w:t xml:space="preserve"> – 0%</w:t>
+        <w:t xml:space="preserve"> – </w:t>
+      </w:r>
+      <w:r>
+        <w:rPr>
+          <w:rFonts w:ascii="Times New Roman" w:eastAsia="Times New Roman" w:hAnsi="Times New Roman" w:cs="Times New Roman"/>
+          <w:sz w:val="27"/>
+          <w:szCs w:val="27"/>
+          <w:lang w:eastAsia="en-IN"/>
+        </w:rPr>
+        <w:t>30</w:t>
+      </w:r>
+      <w:r>
+        <w:rPr>
+          <w:rFonts w:ascii="Times New Roman" w:eastAsia="Times New Roman" w:hAnsi="Times New Roman" w:cs="Times New Roman"/>
+          <w:sz w:val="27"/>
+          <w:szCs w:val="27"/>
+          <w:lang w:eastAsia="en-IN"/>
+        </w:rPr>
+        <w:t>%</w:t>
       </w:r>
     </w:p>
     <w:p>
@@ -1821,7 +1873,25 @@
           <w:szCs w:val="27"/>
           <w:lang w:eastAsia="en-IN"/>
         </w:rPr>
-        <w:t xml:space="preserve"> – 0%</w:t>
+        <w:t xml:space="preserve"> – </w:t>
+      </w:r>
+      <w:r>
+        <w:rPr>
+          <w:rFonts w:ascii="Times New Roman" w:eastAsia="Times New Roman" w:hAnsi="Times New Roman" w:cs="Times New Roman"/>
+          <w:sz w:val="27"/>
+          <w:szCs w:val="27"/>
+          <w:lang w:eastAsia="en-IN"/>
+        </w:rPr>
+        <w:t>30</w:t>
+      </w:r>
+      <w:r>
+        <w:rPr>
+          <w:rFonts w:ascii="Times New Roman" w:eastAsia="Times New Roman" w:hAnsi="Times New Roman" w:cs="Times New Roman"/>
+          <w:sz w:val="27"/>
+          <w:szCs w:val="27"/>
+          <w:lang w:eastAsia="en-IN"/>
+        </w:rPr>
+        <w:t>%</w:t>
       </w:r>
     </w:p>
     <w:p>
@@ -1856,7 +1926,25 @@
           <w:szCs w:val="27"/>
           <w:lang w:eastAsia="en-IN"/>
         </w:rPr>
-        <w:t xml:space="preserve"> – 0%</w:t>
+        <w:t xml:space="preserve"> – </w:t>
+      </w:r>
+      <w:r>
+        <w:rPr>
+          <w:rFonts w:ascii="Times New Roman" w:eastAsia="Times New Roman" w:hAnsi="Times New Roman" w:cs="Times New Roman"/>
+          <w:sz w:val="27"/>
+          <w:szCs w:val="27"/>
+          <w:lang w:eastAsia="en-IN"/>
+        </w:rPr>
+        <w:t>30</w:t>
+      </w:r>
+      <w:r>
+        <w:rPr>
+          <w:rFonts w:ascii="Times New Roman" w:eastAsia="Times New Roman" w:hAnsi="Times New Roman" w:cs="Times New Roman"/>
+          <w:sz w:val="27"/>
+          <w:szCs w:val="27"/>
+          <w:lang w:eastAsia="en-IN"/>
+        </w:rPr>
+        <w:t>%</w:t>
       </w:r>
     </w:p>
     <w:p>
@@ -2169,7 +2257,7 @@
           <w:szCs w:val="27"/>
           <w:lang w:eastAsia="en-IN"/>
         </w:rPr>
-        <w:t>2</w:t>
+        <w:t>3.5</w:t>
       </w:r>
     </w:p>
     <w:p>
@@ -2273,7 +2361,7 @@
           <w:szCs w:val="27"/>
           <w:lang w:eastAsia="en-IN"/>
         </w:rPr>
-        <w:t xml:space="preserve"> 9</w:t>
+        <w:t xml:space="preserve"> 4</w:t>
       </w:r>
     </w:p>
     <w:p>
@@ -2330,7 +2418,7 @@
           <w:szCs w:val="27"/>
           <w:lang w:eastAsia="en-IN"/>
         </w:rPr>
-        <w:t>25</w:t>
+        <w:t>28</w:t>
       </w:r>
     </w:p>
     <w:p>
@@ -2493,6 +2581,18 @@
         </w:rPr>
         <w:t>1</w:t>
       </w:r>
+      <w:r>
+        <w:rPr>
+          <w:rFonts w:ascii="Times New Roman" w:eastAsia="Times New Roman" w:hAnsi="Times New Roman" w:cs="Times New Roman"/>
+          <w:color w:val="000000"/>
+          <w:sz w:val="27"/>
+          <w:szCs w:val="27"/>
+          <w:lang w:eastAsia="en-IN"/>
+        </w:rPr>
+        <w:t>.5</w:t>
+      </w:r>
+      <w:bookmarkStart w:id="0" w:name="_GoBack"/>
+      <w:bookmarkEnd w:id="0"/>
     </w:p>
     <w:p>
       <w:pPr>
@@ -6308,6 +6408,868 @@
           </w:p>
         </w:tc>
       </w:tr>
+      <w:tr>
+        <w:trPr>
+          <w:trHeight w:val="464"/>
+          <w:tblCellSpacing w:w="10" w:type="dxa"/>
+        </w:trPr>
+        <w:tc>
+          <w:tcPr>
+            <w:tcW w:w="1377" w:type="dxa"/>
+            <w:tcBorders>
+              <w:top w:val="outset" w:sz="6" w:space="0" w:color="auto"/>
+              <w:left w:val="outset" w:sz="6" w:space="0" w:color="auto"/>
+              <w:bottom w:val="outset" w:sz="6" w:space="0" w:color="auto"/>
+              <w:right w:val="outset" w:sz="6" w:space="0" w:color="auto"/>
+            </w:tcBorders>
+          </w:tcPr>
+          <w:p>
+            <w:pPr>
+              <w:rPr>
+                <w:rFonts w:ascii="Times New Roman" w:hAnsi="Times New Roman" w:cs="Times New Roman"/>
+              </w:rPr>
+            </w:pPr>
+            <w:r>
+              <w:rPr>
+                <w:rFonts w:ascii="Times New Roman" w:hAnsi="Times New Roman" w:cs="Times New Roman"/>
+              </w:rPr>
+              <w:t>User Management Tab</w:t>
+            </w:r>
+          </w:p>
+        </w:tc>
+        <w:tc>
+          <w:tcPr>
+            <w:tcW w:w="1394" w:type="dxa"/>
+            <w:tcBorders>
+              <w:top w:val="outset" w:sz="6" w:space="0" w:color="auto"/>
+              <w:left w:val="outset" w:sz="6" w:space="0" w:color="auto"/>
+              <w:bottom w:val="outset" w:sz="6" w:space="0" w:color="auto"/>
+              <w:right w:val="outset" w:sz="6" w:space="0" w:color="auto"/>
+            </w:tcBorders>
+          </w:tcPr>
+          <w:p>
+            <w:pPr>
+              <w:spacing w:after="0" w:line="240" w:lineRule="auto"/>
+              <w:rPr>
+                <w:rFonts w:ascii="Times New Roman" w:eastAsia="Times New Roman" w:hAnsi="Times New Roman" w:cs="Times New Roman"/>
+                <w:sz w:val="24"/>
+                <w:szCs w:val="24"/>
+                <w:lang w:eastAsia="en-IN"/>
+              </w:rPr>
+            </w:pPr>
+            <w:r>
+              <w:rPr>
+                <w:rFonts w:ascii="Times New Roman" w:eastAsia="Times New Roman" w:hAnsi="Times New Roman" w:cs="Times New Roman"/>
+                <w:sz w:val="24"/>
+                <w:szCs w:val="24"/>
+                <w:lang w:eastAsia="en-IN"/>
+              </w:rPr>
+              <w:t>Varun</w:t>
+            </w:r>
+          </w:p>
+        </w:tc>
+        <w:tc>
+          <w:tcPr>
+            <w:tcW w:w="546" w:type="dxa"/>
+            <w:tcBorders>
+              <w:top w:val="outset" w:sz="6" w:space="0" w:color="auto"/>
+              <w:left w:val="outset" w:sz="6" w:space="0" w:color="auto"/>
+              <w:bottom w:val="outset" w:sz="6" w:space="0" w:color="auto"/>
+              <w:right w:val="outset" w:sz="6" w:space="0" w:color="auto"/>
+            </w:tcBorders>
+          </w:tcPr>
+          <w:p>
+            <w:pPr>
+              <w:spacing w:after="0" w:line="240" w:lineRule="auto"/>
+              <w:rPr>
+                <w:rFonts w:ascii="Times New Roman" w:eastAsia="Times New Roman" w:hAnsi="Times New Roman" w:cs="Times New Roman"/>
+                <w:sz w:val="24"/>
+                <w:szCs w:val="24"/>
+                <w:lang w:eastAsia="en-IN"/>
+              </w:rPr>
+            </w:pPr>
+            <w:r>
+              <w:rPr>
+                <w:rFonts w:ascii="Times New Roman" w:eastAsia="Times New Roman" w:hAnsi="Times New Roman" w:cs="Times New Roman"/>
+                <w:sz w:val="24"/>
+                <w:szCs w:val="24"/>
+                <w:lang w:eastAsia="en-IN"/>
+              </w:rPr>
+              <w:t>1</w:t>
+            </w:r>
+          </w:p>
+        </w:tc>
+        <w:tc>
+          <w:tcPr>
+            <w:tcW w:w="639" w:type="dxa"/>
+            <w:tcBorders>
+              <w:top w:val="outset" w:sz="6" w:space="0" w:color="auto"/>
+              <w:left w:val="outset" w:sz="6" w:space="0" w:color="auto"/>
+              <w:bottom w:val="outset" w:sz="6" w:space="0" w:color="auto"/>
+              <w:right w:val="outset" w:sz="6" w:space="0" w:color="auto"/>
+            </w:tcBorders>
+          </w:tcPr>
+          <w:p>
+            <w:pPr>
+              <w:spacing w:after="0" w:line="240" w:lineRule="auto"/>
+              <w:rPr>
+                <w:rFonts w:ascii="Times New Roman" w:eastAsia="Times New Roman" w:hAnsi="Times New Roman" w:cs="Times New Roman"/>
+                <w:sz w:val="24"/>
+                <w:szCs w:val="24"/>
+                <w:lang w:eastAsia="en-IN"/>
+              </w:rPr>
+            </w:pPr>
+          </w:p>
+        </w:tc>
+        <w:tc>
+          <w:tcPr>
+            <w:tcW w:w="1161" w:type="dxa"/>
+            <w:tcBorders>
+              <w:top w:val="outset" w:sz="6" w:space="0" w:color="auto"/>
+              <w:left w:val="outset" w:sz="6" w:space="0" w:color="auto"/>
+              <w:bottom w:val="outset" w:sz="6" w:space="0" w:color="auto"/>
+              <w:right w:val="outset" w:sz="6" w:space="0" w:color="auto"/>
+            </w:tcBorders>
+          </w:tcPr>
+          <w:p>
+            <w:pPr>
+              <w:spacing w:after="0" w:line="240" w:lineRule="auto"/>
+              <w:rPr>
+                <w:rFonts w:ascii="Times New Roman" w:eastAsia="Times New Roman" w:hAnsi="Times New Roman" w:cs="Times New Roman"/>
+                <w:sz w:val="24"/>
+                <w:szCs w:val="24"/>
+                <w:lang w:eastAsia="en-IN"/>
+              </w:rPr>
+            </w:pPr>
+            <w:r>
+              <w:rPr>
+                <w:rFonts w:ascii="Times New Roman" w:eastAsia="Times New Roman" w:hAnsi="Times New Roman" w:cs="Times New Roman"/>
+                <w:sz w:val="24"/>
+                <w:szCs w:val="24"/>
+                <w:lang w:eastAsia="en-IN"/>
+              </w:rPr>
+              <w:t>2</w:t>
+            </w:r>
+          </w:p>
+        </w:tc>
+        <w:tc>
+          <w:tcPr>
+            <w:tcW w:w="688" w:type="dxa"/>
+            <w:tcBorders>
+              <w:top w:val="outset" w:sz="6" w:space="0" w:color="auto"/>
+              <w:left w:val="outset" w:sz="6" w:space="0" w:color="auto"/>
+              <w:bottom w:val="outset" w:sz="6" w:space="0" w:color="auto"/>
+              <w:right w:val="outset" w:sz="6" w:space="0" w:color="auto"/>
+            </w:tcBorders>
+          </w:tcPr>
+          <w:p>
+            <w:pPr>
+              <w:spacing w:after="0" w:line="240" w:lineRule="auto"/>
+              <w:rPr>
+                <w:rFonts w:ascii="Times New Roman" w:eastAsia="Times New Roman" w:hAnsi="Times New Roman" w:cs="Times New Roman"/>
+                <w:sz w:val="24"/>
+                <w:szCs w:val="24"/>
+                <w:lang w:eastAsia="en-IN"/>
+              </w:rPr>
+            </w:pPr>
+            <w:r>
+              <w:rPr>
+                <w:rFonts w:ascii="Times New Roman" w:eastAsia="Times New Roman" w:hAnsi="Times New Roman" w:cs="Times New Roman"/>
+                <w:sz w:val="24"/>
+                <w:szCs w:val="24"/>
+                <w:lang w:eastAsia="en-IN"/>
+              </w:rPr>
+              <w:t>2</w:t>
+            </w:r>
+          </w:p>
+        </w:tc>
+        <w:tc>
+          <w:tcPr>
+            <w:tcW w:w="546" w:type="dxa"/>
+            <w:tcBorders>
+              <w:top w:val="outset" w:sz="6" w:space="0" w:color="auto"/>
+              <w:left w:val="outset" w:sz="6" w:space="0" w:color="auto"/>
+              <w:bottom w:val="outset" w:sz="6" w:space="0" w:color="auto"/>
+              <w:right w:val="outset" w:sz="6" w:space="0" w:color="auto"/>
+            </w:tcBorders>
+          </w:tcPr>
+          <w:p>
+            <w:pPr>
+              <w:spacing w:after="0" w:line="240" w:lineRule="auto"/>
+              <w:rPr>
+                <w:rFonts w:ascii="Times New Roman" w:eastAsia="Times New Roman" w:hAnsi="Times New Roman" w:cs="Times New Roman"/>
+                <w:sz w:val="24"/>
+                <w:szCs w:val="24"/>
+                <w:lang w:eastAsia="en-IN"/>
+              </w:rPr>
+            </w:pPr>
+          </w:p>
+        </w:tc>
+        <w:tc>
+          <w:tcPr>
+            <w:tcW w:w="688" w:type="dxa"/>
+            <w:tcBorders>
+              <w:top w:val="outset" w:sz="6" w:space="0" w:color="auto"/>
+              <w:left w:val="outset" w:sz="6" w:space="0" w:color="auto"/>
+              <w:bottom w:val="outset" w:sz="6" w:space="0" w:color="auto"/>
+              <w:right w:val="outset" w:sz="6" w:space="0" w:color="auto"/>
+            </w:tcBorders>
+          </w:tcPr>
+          <w:p>
+            <w:pPr>
+              <w:spacing w:after="0" w:line="240" w:lineRule="auto"/>
+              <w:rPr>
+                <w:rFonts w:ascii="Times New Roman" w:eastAsia="Times New Roman" w:hAnsi="Times New Roman" w:cs="Times New Roman"/>
+                <w:sz w:val="24"/>
+                <w:szCs w:val="24"/>
+                <w:lang w:eastAsia="en-IN"/>
+              </w:rPr>
+            </w:pPr>
+          </w:p>
+        </w:tc>
+        <w:tc>
+          <w:tcPr>
+            <w:tcW w:w="1253" w:type="dxa"/>
+            <w:tcBorders>
+              <w:top w:val="outset" w:sz="6" w:space="0" w:color="auto"/>
+              <w:left w:val="outset" w:sz="6" w:space="0" w:color="auto"/>
+              <w:bottom w:val="outset" w:sz="6" w:space="0" w:color="auto"/>
+              <w:right w:val="outset" w:sz="6" w:space="0" w:color="auto"/>
+            </w:tcBorders>
+          </w:tcPr>
+          <w:p>
+            <w:pPr>
+              <w:spacing w:after="0" w:line="240" w:lineRule="auto"/>
+              <w:rPr>
+                <w:rFonts w:ascii="Times New Roman" w:eastAsia="Times New Roman" w:hAnsi="Times New Roman" w:cs="Times New Roman"/>
+                <w:sz w:val="24"/>
+                <w:szCs w:val="24"/>
+                <w:lang w:eastAsia="en-IN"/>
+              </w:rPr>
+            </w:pPr>
+          </w:p>
+        </w:tc>
+        <w:tc>
+          <w:tcPr>
+            <w:tcW w:w="830" w:type="dxa"/>
+            <w:tcBorders>
+              <w:top w:val="outset" w:sz="6" w:space="0" w:color="auto"/>
+              <w:left w:val="outset" w:sz="6" w:space="0" w:color="auto"/>
+              <w:bottom w:val="outset" w:sz="6" w:space="0" w:color="auto"/>
+              <w:right w:val="outset" w:sz="6" w:space="0" w:color="auto"/>
+            </w:tcBorders>
+          </w:tcPr>
+          <w:p>
+            <w:pPr>
+              <w:spacing w:after="0" w:line="240" w:lineRule="auto"/>
+              <w:rPr>
+                <w:rFonts w:ascii="Times New Roman" w:eastAsia="Times New Roman" w:hAnsi="Times New Roman" w:cs="Times New Roman"/>
+                <w:sz w:val="24"/>
+                <w:szCs w:val="24"/>
+                <w:lang w:eastAsia="en-IN"/>
+              </w:rPr>
+            </w:pPr>
+          </w:p>
+        </w:tc>
+        <w:tc>
+          <w:tcPr>
+            <w:tcW w:w="2440" w:type="dxa"/>
+            <w:gridSpan w:val="2"/>
+            <w:tcBorders>
+              <w:top w:val="outset" w:sz="6" w:space="0" w:color="auto"/>
+              <w:left w:val="outset" w:sz="6" w:space="0" w:color="auto"/>
+              <w:bottom w:val="outset" w:sz="6" w:space="0" w:color="auto"/>
+              <w:right w:val="outset" w:sz="6" w:space="0" w:color="auto"/>
+            </w:tcBorders>
+          </w:tcPr>
+          <w:p>
+            <w:pPr>
+              <w:spacing w:after="0" w:line="240" w:lineRule="auto"/>
+              <w:rPr>
+                <w:rFonts w:ascii="Times New Roman" w:eastAsia="Times New Roman" w:hAnsi="Times New Roman" w:cs="Times New Roman"/>
+                <w:sz w:val="24"/>
+                <w:szCs w:val="24"/>
+                <w:lang w:eastAsia="en-IN"/>
+              </w:rPr>
+            </w:pPr>
+            <w:r>
+              <w:rPr>
+                <w:rFonts w:ascii="Times New Roman" w:eastAsia="Times New Roman" w:hAnsi="Times New Roman" w:cs="Times New Roman"/>
+                <w:sz w:val="24"/>
+                <w:szCs w:val="24"/>
+                <w:lang w:eastAsia="en-IN"/>
+              </w:rPr>
+              <w:t>30</w:t>
+            </w:r>
+          </w:p>
+        </w:tc>
+      </w:tr>
+      <w:tr>
+        <w:trPr>
+          <w:trHeight w:val="464"/>
+          <w:tblCellSpacing w:w="10" w:type="dxa"/>
+        </w:trPr>
+        <w:tc>
+          <w:tcPr>
+            <w:tcW w:w="1377" w:type="dxa"/>
+            <w:tcBorders>
+              <w:top w:val="outset" w:sz="6" w:space="0" w:color="auto"/>
+              <w:left w:val="outset" w:sz="6" w:space="0" w:color="auto"/>
+              <w:bottom w:val="outset" w:sz="6" w:space="0" w:color="auto"/>
+              <w:right w:val="outset" w:sz="6" w:space="0" w:color="auto"/>
+            </w:tcBorders>
+          </w:tcPr>
+          <w:p>
+            <w:pPr>
+              <w:rPr>
+                <w:rFonts w:ascii="Times New Roman" w:hAnsi="Times New Roman" w:cs="Times New Roman"/>
+              </w:rPr>
+            </w:pPr>
+            <w:r>
+              <w:rPr>
+                <w:rFonts w:ascii="Times New Roman" w:hAnsi="Times New Roman" w:cs="Times New Roman"/>
+              </w:rPr>
+              <w:lastRenderedPageBreak/>
+              <w:t>Sensor Management Tab</w:t>
+            </w:r>
+          </w:p>
+        </w:tc>
+        <w:tc>
+          <w:tcPr>
+            <w:tcW w:w="1394" w:type="dxa"/>
+            <w:tcBorders>
+              <w:top w:val="outset" w:sz="6" w:space="0" w:color="auto"/>
+              <w:left w:val="outset" w:sz="6" w:space="0" w:color="auto"/>
+              <w:bottom w:val="outset" w:sz="6" w:space="0" w:color="auto"/>
+              <w:right w:val="outset" w:sz="6" w:space="0" w:color="auto"/>
+            </w:tcBorders>
+          </w:tcPr>
+          <w:p>
+            <w:pPr>
+              <w:spacing w:after="0" w:line="240" w:lineRule="auto"/>
+              <w:rPr>
+                <w:rFonts w:ascii="Times New Roman" w:eastAsia="Times New Roman" w:hAnsi="Times New Roman" w:cs="Times New Roman"/>
+                <w:sz w:val="24"/>
+                <w:szCs w:val="24"/>
+                <w:lang w:eastAsia="en-IN"/>
+              </w:rPr>
+            </w:pPr>
+            <w:r>
+              <w:rPr>
+                <w:rFonts w:ascii="Times New Roman" w:eastAsia="Times New Roman" w:hAnsi="Times New Roman" w:cs="Times New Roman"/>
+                <w:sz w:val="24"/>
+                <w:szCs w:val="24"/>
+                <w:lang w:eastAsia="en-IN"/>
+              </w:rPr>
+              <w:t>Varun</w:t>
+            </w:r>
+          </w:p>
+        </w:tc>
+        <w:tc>
+          <w:tcPr>
+            <w:tcW w:w="546" w:type="dxa"/>
+            <w:tcBorders>
+              <w:top w:val="outset" w:sz="6" w:space="0" w:color="auto"/>
+              <w:left w:val="outset" w:sz="6" w:space="0" w:color="auto"/>
+              <w:bottom w:val="outset" w:sz="6" w:space="0" w:color="auto"/>
+              <w:right w:val="outset" w:sz="6" w:space="0" w:color="auto"/>
+            </w:tcBorders>
+          </w:tcPr>
+          <w:p>
+            <w:pPr>
+              <w:spacing w:after="0" w:line="240" w:lineRule="auto"/>
+              <w:rPr>
+                <w:rFonts w:ascii="Times New Roman" w:eastAsia="Times New Roman" w:hAnsi="Times New Roman" w:cs="Times New Roman"/>
+                <w:sz w:val="24"/>
+                <w:szCs w:val="24"/>
+                <w:lang w:eastAsia="en-IN"/>
+              </w:rPr>
+            </w:pPr>
+          </w:p>
+        </w:tc>
+        <w:tc>
+          <w:tcPr>
+            <w:tcW w:w="639" w:type="dxa"/>
+            <w:tcBorders>
+              <w:top w:val="outset" w:sz="6" w:space="0" w:color="auto"/>
+              <w:left w:val="outset" w:sz="6" w:space="0" w:color="auto"/>
+              <w:bottom w:val="outset" w:sz="6" w:space="0" w:color="auto"/>
+              <w:right w:val="outset" w:sz="6" w:space="0" w:color="auto"/>
+            </w:tcBorders>
+          </w:tcPr>
+          <w:p>
+            <w:pPr>
+              <w:spacing w:after="0" w:line="240" w:lineRule="auto"/>
+              <w:rPr>
+                <w:rFonts w:ascii="Times New Roman" w:eastAsia="Times New Roman" w:hAnsi="Times New Roman" w:cs="Times New Roman"/>
+                <w:sz w:val="24"/>
+                <w:szCs w:val="24"/>
+                <w:lang w:eastAsia="en-IN"/>
+              </w:rPr>
+            </w:pPr>
+          </w:p>
+        </w:tc>
+        <w:tc>
+          <w:tcPr>
+            <w:tcW w:w="1161" w:type="dxa"/>
+            <w:tcBorders>
+              <w:top w:val="outset" w:sz="6" w:space="0" w:color="auto"/>
+              <w:left w:val="outset" w:sz="6" w:space="0" w:color="auto"/>
+              <w:bottom w:val="outset" w:sz="6" w:space="0" w:color="auto"/>
+              <w:right w:val="outset" w:sz="6" w:space="0" w:color="auto"/>
+            </w:tcBorders>
+          </w:tcPr>
+          <w:p>
+            <w:pPr>
+              <w:spacing w:after="0" w:line="240" w:lineRule="auto"/>
+              <w:rPr>
+                <w:rFonts w:ascii="Times New Roman" w:eastAsia="Times New Roman" w:hAnsi="Times New Roman" w:cs="Times New Roman"/>
+                <w:sz w:val="24"/>
+                <w:szCs w:val="24"/>
+                <w:lang w:eastAsia="en-IN"/>
+              </w:rPr>
+            </w:pPr>
+            <w:r>
+              <w:rPr>
+                <w:rFonts w:ascii="Times New Roman" w:eastAsia="Times New Roman" w:hAnsi="Times New Roman" w:cs="Times New Roman"/>
+                <w:sz w:val="24"/>
+                <w:szCs w:val="24"/>
+                <w:lang w:eastAsia="en-IN"/>
+              </w:rPr>
+              <w:t>2</w:t>
+            </w:r>
+          </w:p>
+        </w:tc>
+        <w:tc>
+          <w:tcPr>
+            <w:tcW w:w="688" w:type="dxa"/>
+            <w:tcBorders>
+              <w:top w:val="outset" w:sz="6" w:space="0" w:color="auto"/>
+              <w:left w:val="outset" w:sz="6" w:space="0" w:color="auto"/>
+              <w:bottom w:val="outset" w:sz="6" w:space="0" w:color="auto"/>
+              <w:right w:val="outset" w:sz="6" w:space="0" w:color="auto"/>
+            </w:tcBorders>
+          </w:tcPr>
+          <w:p>
+            <w:pPr>
+              <w:spacing w:after="0" w:line="240" w:lineRule="auto"/>
+              <w:rPr>
+                <w:rFonts w:ascii="Times New Roman" w:eastAsia="Times New Roman" w:hAnsi="Times New Roman" w:cs="Times New Roman"/>
+                <w:sz w:val="24"/>
+                <w:szCs w:val="24"/>
+                <w:lang w:eastAsia="en-IN"/>
+              </w:rPr>
+            </w:pPr>
+            <w:r>
+              <w:rPr>
+                <w:rFonts w:ascii="Times New Roman" w:eastAsia="Times New Roman" w:hAnsi="Times New Roman" w:cs="Times New Roman"/>
+                <w:sz w:val="24"/>
+                <w:szCs w:val="24"/>
+                <w:lang w:eastAsia="en-IN"/>
+              </w:rPr>
+              <w:t>1</w:t>
+            </w:r>
+          </w:p>
+        </w:tc>
+        <w:tc>
+          <w:tcPr>
+            <w:tcW w:w="546" w:type="dxa"/>
+            <w:tcBorders>
+              <w:top w:val="outset" w:sz="6" w:space="0" w:color="auto"/>
+              <w:left w:val="outset" w:sz="6" w:space="0" w:color="auto"/>
+              <w:bottom w:val="outset" w:sz="6" w:space="0" w:color="auto"/>
+              <w:right w:val="outset" w:sz="6" w:space="0" w:color="auto"/>
+            </w:tcBorders>
+          </w:tcPr>
+          <w:p>
+            <w:pPr>
+              <w:spacing w:after="0" w:line="240" w:lineRule="auto"/>
+              <w:rPr>
+                <w:rFonts w:ascii="Times New Roman" w:eastAsia="Times New Roman" w:hAnsi="Times New Roman" w:cs="Times New Roman"/>
+                <w:sz w:val="24"/>
+                <w:szCs w:val="24"/>
+                <w:lang w:eastAsia="en-IN"/>
+              </w:rPr>
+            </w:pPr>
+          </w:p>
+        </w:tc>
+        <w:tc>
+          <w:tcPr>
+            <w:tcW w:w="688" w:type="dxa"/>
+            <w:tcBorders>
+              <w:top w:val="outset" w:sz="6" w:space="0" w:color="auto"/>
+              <w:left w:val="outset" w:sz="6" w:space="0" w:color="auto"/>
+              <w:bottom w:val="outset" w:sz="6" w:space="0" w:color="auto"/>
+              <w:right w:val="outset" w:sz="6" w:space="0" w:color="auto"/>
+            </w:tcBorders>
+          </w:tcPr>
+          <w:p>
+            <w:pPr>
+              <w:spacing w:after="0" w:line="240" w:lineRule="auto"/>
+              <w:rPr>
+                <w:rFonts w:ascii="Times New Roman" w:eastAsia="Times New Roman" w:hAnsi="Times New Roman" w:cs="Times New Roman"/>
+                <w:sz w:val="24"/>
+                <w:szCs w:val="24"/>
+                <w:lang w:eastAsia="en-IN"/>
+              </w:rPr>
+            </w:pPr>
+          </w:p>
+        </w:tc>
+        <w:tc>
+          <w:tcPr>
+            <w:tcW w:w="1253" w:type="dxa"/>
+            <w:tcBorders>
+              <w:top w:val="outset" w:sz="6" w:space="0" w:color="auto"/>
+              <w:left w:val="outset" w:sz="6" w:space="0" w:color="auto"/>
+              <w:bottom w:val="outset" w:sz="6" w:space="0" w:color="auto"/>
+              <w:right w:val="outset" w:sz="6" w:space="0" w:color="auto"/>
+            </w:tcBorders>
+          </w:tcPr>
+          <w:p>
+            <w:pPr>
+              <w:spacing w:after="0" w:line="240" w:lineRule="auto"/>
+              <w:rPr>
+                <w:rFonts w:ascii="Times New Roman" w:eastAsia="Times New Roman" w:hAnsi="Times New Roman" w:cs="Times New Roman"/>
+                <w:sz w:val="24"/>
+                <w:szCs w:val="24"/>
+                <w:lang w:eastAsia="en-IN"/>
+              </w:rPr>
+            </w:pPr>
+          </w:p>
+        </w:tc>
+        <w:tc>
+          <w:tcPr>
+            <w:tcW w:w="830" w:type="dxa"/>
+            <w:tcBorders>
+              <w:top w:val="outset" w:sz="6" w:space="0" w:color="auto"/>
+              <w:left w:val="outset" w:sz="6" w:space="0" w:color="auto"/>
+              <w:bottom w:val="outset" w:sz="6" w:space="0" w:color="auto"/>
+              <w:right w:val="outset" w:sz="6" w:space="0" w:color="auto"/>
+            </w:tcBorders>
+          </w:tcPr>
+          <w:p>
+            <w:pPr>
+              <w:spacing w:after="0" w:line="240" w:lineRule="auto"/>
+              <w:rPr>
+                <w:rFonts w:ascii="Times New Roman" w:eastAsia="Times New Roman" w:hAnsi="Times New Roman" w:cs="Times New Roman"/>
+                <w:sz w:val="24"/>
+                <w:szCs w:val="24"/>
+                <w:lang w:eastAsia="en-IN"/>
+              </w:rPr>
+            </w:pPr>
+          </w:p>
+        </w:tc>
+        <w:tc>
+          <w:tcPr>
+            <w:tcW w:w="2440" w:type="dxa"/>
+            <w:gridSpan w:val="2"/>
+            <w:tcBorders>
+              <w:top w:val="outset" w:sz="6" w:space="0" w:color="auto"/>
+              <w:left w:val="outset" w:sz="6" w:space="0" w:color="auto"/>
+              <w:bottom w:val="outset" w:sz="6" w:space="0" w:color="auto"/>
+              <w:right w:val="outset" w:sz="6" w:space="0" w:color="auto"/>
+            </w:tcBorders>
+          </w:tcPr>
+          <w:p>
+            <w:pPr>
+              <w:spacing w:after="0" w:line="240" w:lineRule="auto"/>
+              <w:rPr>
+                <w:rFonts w:ascii="Times New Roman" w:eastAsia="Times New Roman" w:hAnsi="Times New Roman" w:cs="Times New Roman"/>
+                <w:sz w:val="24"/>
+                <w:szCs w:val="24"/>
+                <w:lang w:eastAsia="en-IN"/>
+              </w:rPr>
+            </w:pPr>
+            <w:r>
+              <w:rPr>
+                <w:rFonts w:ascii="Times New Roman" w:eastAsia="Times New Roman" w:hAnsi="Times New Roman" w:cs="Times New Roman"/>
+                <w:sz w:val="24"/>
+                <w:szCs w:val="24"/>
+                <w:lang w:eastAsia="en-IN"/>
+              </w:rPr>
+              <w:t>30</w:t>
+            </w:r>
+          </w:p>
+        </w:tc>
+      </w:tr>
+      <w:tr>
+        <w:trPr>
+          <w:trHeight w:val="464"/>
+          <w:tblCellSpacing w:w="10" w:type="dxa"/>
+        </w:trPr>
+        <w:tc>
+          <w:tcPr>
+            <w:tcW w:w="1377" w:type="dxa"/>
+            <w:tcBorders>
+              <w:top w:val="outset" w:sz="6" w:space="0" w:color="auto"/>
+              <w:left w:val="outset" w:sz="6" w:space="0" w:color="auto"/>
+              <w:bottom w:val="outset" w:sz="6" w:space="0" w:color="auto"/>
+              <w:right w:val="outset" w:sz="6" w:space="0" w:color="auto"/>
+            </w:tcBorders>
+          </w:tcPr>
+          <w:p>
+            <w:pPr>
+              <w:rPr>
+                <w:rFonts w:ascii="Times New Roman" w:hAnsi="Times New Roman" w:cs="Times New Roman"/>
+              </w:rPr>
+            </w:pPr>
+            <w:r>
+              <w:rPr>
+                <w:rFonts w:ascii="Times New Roman" w:hAnsi="Times New Roman" w:cs="Times New Roman"/>
+              </w:rPr>
+              <w:t>Jira</w:t>
+            </w:r>
+          </w:p>
+        </w:tc>
+        <w:tc>
+          <w:tcPr>
+            <w:tcW w:w="1394" w:type="dxa"/>
+            <w:tcBorders>
+              <w:top w:val="outset" w:sz="6" w:space="0" w:color="auto"/>
+              <w:left w:val="outset" w:sz="6" w:space="0" w:color="auto"/>
+              <w:bottom w:val="outset" w:sz="6" w:space="0" w:color="auto"/>
+              <w:right w:val="outset" w:sz="6" w:space="0" w:color="auto"/>
+            </w:tcBorders>
+          </w:tcPr>
+          <w:p>
+            <w:pPr>
+              <w:spacing w:after="0" w:line="240" w:lineRule="auto"/>
+              <w:rPr>
+                <w:rFonts w:ascii="Times New Roman" w:eastAsia="Times New Roman" w:hAnsi="Times New Roman" w:cs="Times New Roman"/>
+                <w:sz w:val="24"/>
+                <w:szCs w:val="24"/>
+                <w:lang w:eastAsia="en-IN"/>
+              </w:rPr>
+            </w:pPr>
+            <w:r>
+              <w:rPr>
+                <w:rFonts w:ascii="Times New Roman" w:eastAsia="Times New Roman" w:hAnsi="Times New Roman" w:cs="Times New Roman"/>
+                <w:sz w:val="24"/>
+                <w:szCs w:val="24"/>
+                <w:lang w:eastAsia="en-IN"/>
+              </w:rPr>
+              <w:t>Varun</w:t>
+            </w:r>
+          </w:p>
+        </w:tc>
+        <w:tc>
+          <w:tcPr>
+            <w:tcW w:w="546" w:type="dxa"/>
+            <w:tcBorders>
+              <w:top w:val="outset" w:sz="6" w:space="0" w:color="auto"/>
+              <w:left w:val="outset" w:sz="6" w:space="0" w:color="auto"/>
+              <w:bottom w:val="outset" w:sz="6" w:space="0" w:color="auto"/>
+              <w:right w:val="outset" w:sz="6" w:space="0" w:color="auto"/>
+            </w:tcBorders>
+          </w:tcPr>
+          <w:p>
+            <w:pPr>
+              <w:spacing w:after="0" w:line="240" w:lineRule="auto"/>
+              <w:rPr>
+                <w:rFonts w:ascii="Times New Roman" w:eastAsia="Times New Roman" w:hAnsi="Times New Roman" w:cs="Times New Roman"/>
+                <w:sz w:val="24"/>
+                <w:szCs w:val="24"/>
+                <w:lang w:eastAsia="en-IN"/>
+              </w:rPr>
+            </w:pPr>
+            <w:r>
+              <w:rPr>
+                <w:rFonts w:ascii="Times New Roman" w:eastAsia="Times New Roman" w:hAnsi="Times New Roman" w:cs="Times New Roman"/>
+                <w:sz w:val="24"/>
+                <w:szCs w:val="24"/>
+                <w:lang w:eastAsia="en-IN"/>
+              </w:rPr>
+              <w:t>0.5</w:t>
+            </w:r>
+          </w:p>
+        </w:tc>
+        <w:tc>
+          <w:tcPr>
+            <w:tcW w:w="639" w:type="dxa"/>
+            <w:tcBorders>
+              <w:top w:val="outset" w:sz="6" w:space="0" w:color="auto"/>
+              <w:left w:val="outset" w:sz="6" w:space="0" w:color="auto"/>
+              <w:bottom w:val="outset" w:sz="6" w:space="0" w:color="auto"/>
+              <w:right w:val="outset" w:sz="6" w:space="0" w:color="auto"/>
+            </w:tcBorders>
+          </w:tcPr>
+          <w:p>
+            <w:pPr>
+              <w:spacing w:after="0" w:line="240" w:lineRule="auto"/>
+              <w:rPr>
+                <w:rFonts w:ascii="Times New Roman" w:eastAsia="Times New Roman" w:hAnsi="Times New Roman" w:cs="Times New Roman"/>
+                <w:sz w:val="24"/>
+                <w:szCs w:val="24"/>
+                <w:lang w:eastAsia="en-IN"/>
+              </w:rPr>
+            </w:pPr>
+          </w:p>
+        </w:tc>
+        <w:tc>
+          <w:tcPr>
+            <w:tcW w:w="1161" w:type="dxa"/>
+            <w:tcBorders>
+              <w:top w:val="outset" w:sz="6" w:space="0" w:color="auto"/>
+              <w:left w:val="outset" w:sz="6" w:space="0" w:color="auto"/>
+              <w:bottom w:val="outset" w:sz="6" w:space="0" w:color="auto"/>
+              <w:right w:val="outset" w:sz="6" w:space="0" w:color="auto"/>
+            </w:tcBorders>
+          </w:tcPr>
+          <w:p>
+            <w:pPr>
+              <w:spacing w:after="0" w:line="240" w:lineRule="auto"/>
+              <w:rPr>
+                <w:rFonts w:ascii="Times New Roman" w:eastAsia="Times New Roman" w:hAnsi="Times New Roman" w:cs="Times New Roman"/>
+                <w:sz w:val="24"/>
+                <w:szCs w:val="24"/>
+                <w:lang w:eastAsia="en-IN"/>
+              </w:rPr>
+            </w:pPr>
+          </w:p>
+        </w:tc>
+        <w:tc>
+          <w:tcPr>
+            <w:tcW w:w="688" w:type="dxa"/>
+            <w:tcBorders>
+              <w:top w:val="outset" w:sz="6" w:space="0" w:color="auto"/>
+              <w:left w:val="outset" w:sz="6" w:space="0" w:color="auto"/>
+              <w:bottom w:val="outset" w:sz="6" w:space="0" w:color="auto"/>
+              <w:right w:val="outset" w:sz="6" w:space="0" w:color="auto"/>
+            </w:tcBorders>
+          </w:tcPr>
+          <w:p>
+            <w:pPr>
+              <w:spacing w:after="0" w:line="240" w:lineRule="auto"/>
+              <w:rPr>
+                <w:rFonts w:ascii="Times New Roman" w:eastAsia="Times New Roman" w:hAnsi="Times New Roman" w:cs="Times New Roman"/>
+                <w:sz w:val="24"/>
+                <w:szCs w:val="24"/>
+                <w:lang w:eastAsia="en-IN"/>
+              </w:rPr>
+            </w:pPr>
+          </w:p>
+        </w:tc>
+        <w:tc>
+          <w:tcPr>
+            <w:tcW w:w="546" w:type="dxa"/>
+            <w:tcBorders>
+              <w:top w:val="outset" w:sz="6" w:space="0" w:color="auto"/>
+              <w:left w:val="outset" w:sz="6" w:space="0" w:color="auto"/>
+              <w:bottom w:val="outset" w:sz="6" w:space="0" w:color="auto"/>
+              <w:right w:val="outset" w:sz="6" w:space="0" w:color="auto"/>
+            </w:tcBorders>
+          </w:tcPr>
+          <w:p>
+            <w:pPr>
+              <w:spacing w:after="0" w:line="240" w:lineRule="auto"/>
+              <w:rPr>
+                <w:rFonts w:ascii="Times New Roman" w:eastAsia="Times New Roman" w:hAnsi="Times New Roman" w:cs="Times New Roman"/>
+                <w:sz w:val="24"/>
+                <w:szCs w:val="24"/>
+                <w:lang w:eastAsia="en-IN"/>
+              </w:rPr>
+            </w:pPr>
+          </w:p>
+        </w:tc>
+        <w:tc>
+          <w:tcPr>
+            <w:tcW w:w="688" w:type="dxa"/>
+            <w:tcBorders>
+              <w:top w:val="outset" w:sz="6" w:space="0" w:color="auto"/>
+              <w:left w:val="outset" w:sz="6" w:space="0" w:color="auto"/>
+              <w:bottom w:val="outset" w:sz="6" w:space="0" w:color="auto"/>
+              <w:right w:val="outset" w:sz="6" w:space="0" w:color="auto"/>
+            </w:tcBorders>
+          </w:tcPr>
+          <w:p>
+            <w:pPr>
+              <w:spacing w:after="0" w:line="240" w:lineRule="auto"/>
+              <w:rPr>
+                <w:rFonts w:ascii="Times New Roman" w:eastAsia="Times New Roman" w:hAnsi="Times New Roman" w:cs="Times New Roman"/>
+                <w:sz w:val="24"/>
+                <w:szCs w:val="24"/>
+                <w:lang w:eastAsia="en-IN"/>
+              </w:rPr>
+            </w:pPr>
+          </w:p>
+        </w:tc>
+        <w:tc>
+          <w:tcPr>
+            <w:tcW w:w="1253" w:type="dxa"/>
+            <w:tcBorders>
+              <w:top w:val="outset" w:sz="6" w:space="0" w:color="auto"/>
+              <w:left w:val="outset" w:sz="6" w:space="0" w:color="auto"/>
+              <w:bottom w:val="outset" w:sz="6" w:space="0" w:color="auto"/>
+              <w:right w:val="outset" w:sz="6" w:space="0" w:color="auto"/>
+            </w:tcBorders>
+          </w:tcPr>
+          <w:p>
+            <w:pPr>
+              <w:spacing w:after="0" w:line="240" w:lineRule="auto"/>
+              <w:rPr>
+                <w:rFonts w:ascii="Times New Roman" w:eastAsia="Times New Roman" w:hAnsi="Times New Roman" w:cs="Times New Roman"/>
+                <w:sz w:val="24"/>
+                <w:szCs w:val="24"/>
+                <w:lang w:eastAsia="en-IN"/>
+              </w:rPr>
+            </w:pPr>
+            <w:r>
+              <w:rPr>
+                <w:rFonts w:ascii="Times New Roman" w:eastAsia="Times New Roman" w:hAnsi="Times New Roman" w:cs="Times New Roman"/>
+                <w:sz w:val="24"/>
+                <w:szCs w:val="24"/>
+                <w:lang w:eastAsia="en-IN"/>
+              </w:rPr>
+              <w:t>0.5</w:t>
+            </w:r>
+          </w:p>
+        </w:tc>
+        <w:tc>
+          <w:tcPr>
+            <w:tcW w:w="830" w:type="dxa"/>
+            <w:tcBorders>
+              <w:top w:val="outset" w:sz="6" w:space="0" w:color="auto"/>
+              <w:left w:val="outset" w:sz="6" w:space="0" w:color="auto"/>
+              <w:bottom w:val="outset" w:sz="6" w:space="0" w:color="auto"/>
+              <w:right w:val="outset" w:sz="6" w:space="0" w:color="auto"/>
+            </w:tcBorders>
+          </w:tcPr>
+          <w:p>
+            <w:pPr>
+              <w:spacing w:after="0" w:line="240" w:lineRule="auto"/>
+              <w:rPr>
+                <w:rFonts w:ascii="Times New Roman" w:eastAsia="Times New Roman" w:hAnsi="Times New Roman" w:cs="Times New Roman"/>
+                <w:sz w:val="24"/>
+                <w:szCs w:val="24"/>
+                <w:lang w:eastAsia="en-IN"/>
+              </w:rPr>
+            </w:pPr>
+          </w:p>
+        </w:tc>
+        <w:tc>
+          <w:tcPr>
+            <w:tcW w:w="2440" w:type="dxa"/>
+            <w:gridSpan w:val="2"/>
+            <w:tcBorders>
+              <w:top w:val="outset" w:sz="6" w:space="0" w:color="auto"/>
+              <w:left w:val="outset" w:sz="6" w:space="0" w:color="auto"/>
+              <w:bottom w:val="outset" w:sz="6" w:space="0" w:color="auto"/>
+              <w:right w:val="outset" w:sz="6" w:space="0" w:color="auto"/>
+            </w:tcBorders>
+          </w:tcPr>
+          <w:p>
+            <w:pPr>
+              <w:spacing w:after="0" w:line="240" w:lineRule="auto"/>
+              <w:rPr>
+                <w:rFonts w:ascii="Times New Roman" w:eastAsia="Times New Roman" w:hAnsi="Times New Roman" w:cs="Times New Roman"/>
+                <w:sz w:val="24"/>
+                <w:szCs w:val="24"/>
+                <w:lang w:eastAsia="en-IN"/>
+              </w:rPr>
+            </w:pPr>
+          </w:p>
+        </w:tc>
+      </w:tr>
     </w:tbl>
     <w:p>
       <w:pPr>
@@ -6331,8 +7293,8 @@
 </file>
 
 <file path=word/numbering.xml><?xml version="1.0" encoding="utf-8"?>
-<w:numbering xmlns:wpc="http://schemas.microsoft.com/office/word/2010/wordprocessingCanvas" xmlns:mo="http://schemas.microsoft.com/office/mac/office/2008/main" xmlns:mc="http://schemas.openxmlformats.org/markup-compatibility/2006" xmlns:mv="urn:schemas-microsoft-com:mac:vml" xmlns:o="urn:schemas-microsoft-com:office:office" xmlns:r="http://schemas.openxmlformats.org/officeDocument/2006/relationships" xmlns:m="http://schemas.openxmlformats.org/officeDocument/2006/math" xmlns:v="urn:schemas-microsoft-com:vml" xmlns:wp14="http://schemas.microsoft.com/office/word/2010/wordprocessingDrawing" xmlns:wp="http://schemas.openxmlformats.org/drawingml/2006/wordprocessingDrawing" xmlns:w10="urn:schemas-microsoft-com:office:word" xmlns:w="http://schemas.openxmlformats.org/wordprocessingml/2006/main" xmlns:w14="http://schemas.microsoft.com/office/word/2010/wordml" xmlns:w15="http://schemas.microsoft.com/office/word/2012/wordml" xmlns:wpg="http://schemas.microsoft.com/office/word/2010/wordprocessingGroup" xmlns:wpi="http://schemas.microsoft.com/office/word/2010/wordprocessingInk" xmlns:wne="http://schemas.microsoft.com/office/word/2006/wordml" xmlns:wps="http://schemas.microsoft.com/office/word/2010/wordprocessingShape" mc:Ignorable="w14 w15 wp14">
-  <w:abstractNum w:abstractNumId="0">
+<w:numbering xmlns:wpc="http://schemas.microsoft.com/office/word/2010/wordprocessingCanvas" xmlns:mc="http://schemas.openxmlformats.org/markup-compatibility/2006" xmlns:o="urn:schemas-microsoft-com:office:office" xmlns:r="http://schemas.openxmlformats.org/officeDocument/2006/relationships" xmlns:m="http://schemas.openxmlformats.org/officeDocument/2006/math" xmlns:v="urn:schemas-microsoft-com:vml" xmlns:wp14="http://schemas.microsoft.com/office/word/2010/wordprocessingDrawing" xmlns:wp="http://schemas.openxmlformats.org/drawingml/2006/wordprocessingDrawing" xmlns:w10="urn:schemas-microsoft-com:office:word" xmlns:w="http://schemas.openxmlformats.org/wordprocessingml/2006/main" xmlns:w14="http://schemas.microsoft.com/office/word/2010/wordml" xmlns:w15="http://schemas.microsoft.com/office/word/2012/wordml" xmlns:wpg="http://schemas.microsoft.com/office/word/2010/wordprocessingGroup" xmlns:wpi="http://schemas.microsoft.com/office/word/2010/wordprocessingInk" xmlns:wne="http://schemas.microsoft.com/office/word/2006/wordml" xmlns:wps="http://schemas.microsoft.com/office/word/2010/wordprocessingShape" mc:Ignorable="w14 w15 wp14">
+  <w:abstractNum w:abstractNumId="0" w15:restartNumberingAfterBreak="0">
     <w:nsid w:val="508256C1"/>
     <w:multiLevelType w:val="multilevel"/>
     <w:tmpl w:val="F8986C5A"/>
@@ -6481,7 +7443,7 @@
       </w:rPr>
     </w:lvl>
   </w:abstractNum>
-  <w:abstractNum w:abstractNumId="1">
+  <w:abstractNum w:abstractNumId="1" w15:restartNumberingAfterBreak="0">
     <w:nsid w:val="707D4270"/>
     <w:multiLevelType w:val="multilevel"/>
     <w:tmpl w:val="F18AEB38"/>
@@ -6656,7 +7618,7 @@
       </w:pPr>
     </w:pPrDefault>
   </w:docDefaults>
-  <w:latentStyles w:defLockedState="0" w:defUIPriority="99" w:defSemiHidden="0" w:defUnhideWhenUsed="0" w:defQFormat="0" w:count="382">
+  <w:latentStyles w:defLockedState="0" w:defUIPriority="99" w:defSemiHidden="0" w:defUnhideWhenUsed="0" w:defQFormat="0" w:count="371">
     <w:lsdException w:name="Normal" w:uiPriority="0" w:qFormat="1"/>
     <w:lsdException w:name="heading 1" w:uiPriority="9" w:qFormat="1"/>
     <w:lsdException w:name="heading 2" w:semiHidden="1" w:uiPriority="9" w:unhideWhenUsed="1" w:qFormat="1"/>
@@ -7028,8 +7990,6 @@
     <w:lsdException w:name="List Table 5 Dark Accent 6" w:uiPriority="50"/>
     <w:lsdException w:name="List Table 6 Colorful Accent 6" w:uiPriority="51"/>
     <w:lsdException w:name="List Table 7 Colorful Accent 6" w:uiPriority="52"/>
-    <w:lsdException w:name="Mention" w:semiHidden="1" w:unhideWhenUsed="1"/>
-    <w:lsdException w:name="Smart Hyperlink" w:semiHidden="1" w:unhideWhenUsed="1"/>
   </w:latentStyles>
   <w:style w:type="paragraph" w:default="1" w:styleId="Normal">
     <w:name w:val="Normal"/>
@@ -7075,7 +8035,6 @@
       <w:spacing w:after="0" w:line="240" w:lineRule="auto"/>
     </w:pPr>
     <w:tblPr>
-      <w:tblInd w:w="0" w:type="dxa"/>
       <w:tblBorders>
         <w:top w:val="single" w:sz="4" w:space="0" w:color="auto"/>
         <w:left w:val="single" w:sz="4" w:space="0" w:color="auto"/>
@@ -7084,12 +8043,6 @@
         <w:insideH w:val="single" w:sz="4" w:space="0" w:color="auto"/>
         <w:insideV w:val="single" w:sz="4" w:space="0" w:color="auto"/>
       </w:tblBorders>
-      <w:tblCellMar>
-        <w:top w:w="0" w:type="dxa"/>
-        <w:left w:w="108" w:type="dxa"/>
-        <w:bottom w:w="0" w:type="dxa"/>
-        <w:right w:w="108" w:type="dxa"/>
-      </w:tblCellMar>
     </w:tblPr>
   </w:style>
   <w:style w:type="paragraph" w:styleId="ListParagraph">

</xml_diff>